<commit_message>
updated testcases and test case list
</commit_message>
<xml_diff>
--- a/Testing/Test Procedures/PL1.1.docx
+++ b/Testing/Test Procedures/PL1.1.docx
@@ -17,8 +17,8 @@
         </w:rPr>
       </w:pPr>
       <w:r>
-        <w:object w:dxaOrig="9345" w:dyaOrig="1755">
-          <v:rect xmlns:o="urn:schemas-microsoft-com:office:office" xmlns:v="urn:schemas-microsoft-com:vml" id="rectole0000000000" style="width:467.250000pt;height:87.750000pt" o:preferrelative="t" o:ole="">
+        <w:object w:dxaOrig="9577" w:dyaOrig="1802">
+          <v:rect xmlns:o="urn:schemas-microsoft-com:office:office" xmlns:v="urn:schemas-microsoft-com:vml" id="rectole0000000000" style="width:478.850000pt;height:90.100000pt" o:preferrelative="t" o:ole="">
             <o:lock v:ext="edit"/>
             <v:imagedata xmlns:r="http://schemas.openxmlformats.org/officeDocument/2006/relationships" r:id="docRId1" o:title=""/>
           </v:rect>
@@ -429,7 +429,7 @@
                 <w:sz w:val="20"/>
                 <w:shd w:fill="auto" w:val="clear"/>
               </w:rPr>
-              <w:t xml:space="preserve">Short Description:Create product line with correct input</w:t>
+              <w:t xml:space="preserve">Short Description:Create product line with correct input and existing rep</w:t>
             </w:r>
           </w:p>
         </w:tc>
@@ -495,7 +495,7 @@
                 <w:sz w:val="20"/>
                 <w:shd w:fill="auto" w:val="clear"/>
               </w:rPr>
-              <w:t xml:space="preserve">Preconditions: at the product line main screen and has a new product line to add</w:t>
+              <w:t xml:space="preserve">Preconditions: main screen and has a new product line to add</w:t>
             </w:r>
           </w:p>
         </w:tc>
@@ -805,7 +805,7 @@
                 <w:sz w:val="20"/>
                 <w:shd w:fill="auto" w:val="clear"/>
               </w:rPr>
-              <w:t xml:space="preserve">click create product line</w:t>
+              <w:t xml:space="preserve">click Vendor Management</w:t>
             </w:r>
           </w:p>
         </w:tc>
@@ -844,7 +844,7 @@
                 <w:sz w:val="20"/>
                 <w:shd w:fill="auto" w:val="clear"/>
               </w:rPr>
-              <w:t xml:space="preserve">changes to the create product line page</w:t>
+              <w:t xml:space="preserve">changes to the browse vendors page</w:t>
             </w:r>
           </w:p>
         </w:tc>
@@ -992,7 +992,7 @@
                 <w:sz w:val="20"/>
                 <w:shd w:fill="auto" w:val="clear"/>
               </w:rPr>
-              <w:t xml:space="preserve">enter product line id ‘123456’</w:t>
+              <w:t xml:space="preserve">click add a product line</w:t>
             </w:r>
           </w:p>
         </w:tc>
@@ -1031,7 +1031,7 @@
                 <w:sz w:val="20"/>
                 <w:shd w:fill="auto" w:val="clear"/>
               </w:rPr>
-              <w:t xml:space="preserve">displays 123456 in product line</w:t>
+              <w:t xml:space="preserve">changes to the create new product line page</w:t>
             </w:r>
           </w:p>
         </w:tc>
@@ -1179,7 +1179,7 @@
                 <w:sz w:val="20"/>
                 <w:shd w:fill="auto" w:val="clear"/>
               </w:rPr>
-              <w:t xml:space="preserve">enter product line name ‘camelback’</w:t>
+              <w:t xml:space="preserve">enter Vendor ‘Almacs'</w:t>
             </w:r>
           </w:p>
         </w:tc>
@@ -1218,7 +1218,7 @@
                 <w:sz w:val="20"/>
                 <w:shd w:fill="auto" w:val="clear"/>
               </w:rPr>
-              <w:t xml:space="preserve">displays camelback in product line name</w:t>
+              <w:t xml:space="preserve">displays 'Almacs' in Vendor</w:t>
             </w:r>
           </w:p>
         </w:tc>
@@ -1366,7 +1366,7 @@
                 <w:sz w:val="20"/>
                 <w:shd w:fill="auto" w:val="clear"/>
               </w:rPr>
-              <w:t xml:space="preserve">select vendor 12345</w:t>
+              <w:t xml:space="preserve">enter product line name ‘camelback’</w:t>
             </w:r>
           </w:p>
         </w:tc>
@@ -1405,7 +1405,7 @@
                 <w:sz w:val="20"/>
                 <w:shd w:fill="auto" w:val="clear"/>
               </w:rPr>
-              <w:t xml:space="preserve">displays vendor id 12345</w:t>
+              <w:t xml:space="preserve">displays camelback in product line name</w:t>
             </w:r>
           </w:p>
         </w:tc>
@@ -1553,7 +1553,7 @@
                 <w:sz w:val="20"/>
                 <w:shd w:fill="auto" w:val="clear"/>
               </w:rPr>
-              <w:t xml:space="preserve">select rep id ‘1234’</w:t>
+              <w:t xml:space="preserve">Enter 'Finlay Webb' into Rep Name</w:t>
             </w:r>
           </w:p>
         </w:tc>
@@ -1592,7 +1592,7 @@
                 <w:sz w:val="20"/>
                 <w:shd w:fill="auto" w:val="clear"/>
               </w:rPr>
-              <w:t xml:space="preserve">displays rep id 1234</w:t>
+              <w:t xml:space="preserve">displays "Finlay Webb" in Rep Name</w:t>
             </w:r>
           </w:p>
         </w:tc>
@@ -1740,7 +1740,7 @@
                 <w:sz w:val="20"/>
                 <w:shd w:fill="auto" w:val="clear"/>
               </w:rPr>
-              <w:t xml:space="preserve">click submit</w:t>
+              <w:t xml:space="preserve">click Create New Product Line</w:t>
             </w:r>
           </w:p>
         </w:tc>

</xml_diff>